<commit_message>
Fixed errors/align issues with photos
</commit_message>
<xml_diff>
--- a/Gauge/Map layout detailed description.docx
+++ b/Gauge/Map layout detailed description.docx
@@ -27,10 +27,10 @@
           <wp:anchor behindDoc="0" distT="0" distB="0" distL="0" distR="0" simplePos="0" locked="0" layoutInCell="1" allowOverlap="1" relativeHeight="2">
             <wp:simplePos x="0" y="0"/>
             <wp:positionH relativeFrom="column">
-              <wp:posOffset>-140335</wp:posOffset>
+              <wp:posOffset>-555625</wp:posOffset>
             </wp:positionH>
             <wp:positionV relativeFrom="paragraph">
-              <wp:posOffset>154305</wp:posOffset>
+              <wp:posOffset>174625</wp:posOffset>
             </wp:positionV>
             <wp:extent cx="375920" cy="335280"/>
             <wp:effectExtent l="0" t="0" r="0" b="0"/>
@@ -125,14 +125,24 @@
       </w:pPr>
       <w:r>
         <w:rPr/>
+      </w:r>
+    </w:p>
+    <w:p>
+      <w:pPr>
+        <w:pStyle w:val="Normal"/>
+        <w:bidi w:val="0"/>
+        <w:jc w:val="left"/>
+        <w:rPr/>
+      </w:pPr>
+      <w:r>
         <w:drawing>
           <wp:anchor behindDoc="0" distT="0" distB="0" distL="0" distR="0" simplePos="0" locked="0" layoutInCell="1" allowOverlap="1" relativeHeight="4">
             <wp:simplePos x="0" y="0"/>
             <wp:positionH relativeFrom="column">
-              <wp:posOffset>-97155</wp:posOffset>
+              <wp:posOffset>-457835</wp:posOffset>
             </wp:positionH>
             <wp:positionV relativeFrom="paragraph">
-              <wp:posOffset>38100</wp:posOffset>
+              <wp:posOffset>19050</wp:posOffset>
             </wp:positionV>
             <wp:extent cx="161290" cy="346075"/>
             <wp:effectExtent l="0" t="0" r="0" b="0"/>
@@ -171,17 +181,13 @@
           </wp:anchor>
         </w:drawing>
       </w:r>
-    </w:p>
-    <w:p>
-      <w:pPr>
-        <w:pStyle w:val="Normal"/>
-        <w:bidi w:val="0"/>
-        <w:jc w:val="left"/>
-        <w:rPr/>
-      </w:pPr>
-      <w:r>
-        <w:rPr/>
-        <w:t xml:space="preserve">  </w:t>
+      <w:r>
+        <w:rPr/>
+        <w:t xml:space="preserve"> </w:t>
+      </w:r>
+      <w:r>
+        <w:rPr/>
+        <w:t xml:space="preserve"> </w:t>
       </w:r>
       <w:r>
         <w:rPr/>
@@ -227,7 +233,7 @@
           <wp:anchor behindDoc="0" distT="0" distB="0" distL="0" distR="0" simplePos="0" locked="0" layoutInCell="1" allowOverlap="1" relativeHeight="3">
             <wp:simplePos x="0" y="0"/>
             <wp:positionH relativeFrom="column">
-              <wp:posOffset>-166370</wp:posOffset>
+              <wp:posOffset>-466725</wp:posOffset>
             </wp:positionH>
             <wp:positionV relativeFrom="paragraph">
               <wp:posOffset>127000</wp:posOffset>
@@ -341,10 +347,10 @@
           <wp:anchor behindDoc="0" distT="0" distB="0" distL="0" distR="0" simplePos="0" locked="0" layoutInCell="1" allowOverlap="1" relativeHeight="5">
             <wp:simplePos x="0" y="0"/>
             <wp:positionH relativeFrom="column">
-              <wp:posOffset>-204470</wp:posOffset>
+              <wp:posOffset>-567055</wp:posOffset>
             </wp:positionH>
             <wp:positionV relativeFrom="paragraph">
-              <wp:posOffset>53340</wp:posOffset>
+              <wp:posOffset>19685</wp:posOffset>
             </wp:positionV>
             <wp:extent cx="363220" cy="387985"/>
             <wp:effectExtent l="0" t="0" r="0" b="0"/>
@@ -433,7 +439,7 @@
           <wp:anchor behindDoc="0" distT="0" distB="0" distL="0" distR="0" simplePos="0" locked="0" layoutInCell="1" allowOverlap="1" relativeHeight="6">
             <wp:simplePos x="0" y="0"/>
             <wp:positionH relativeFrom="column">
-              <wp:posOffset>-220345</wp:posOffset>
+              <wp:posOffset>-506095</wp:posOffset>
             </wp:positionH>
             <wp:positionV relativeFrom="paragraph">
               <wp:posOffset>101600</wp:posOffset>
@@ -532,7 +538,7 @@
           <wp:anchor behindDoc="0" distT="0" distB="0" distL="0" distR="0" simplePos="0" locked="0" layoutInCell="1" allowOverlap="1" relativeHeight="7">
             <wp:simplePos x="0" y="0"/>
             <wp:positionH relativeFrom="column">
-              <wp:posOffset>-174625</wp:posOffset>
+              <wp:posOffset>-520065</wp:posOffset>
             </wp:positionH>
             <wp:positionV relativeFrom="paragraph">
               <wp:posOffset>34290</wp:posOffset>
@@ -594,51 +600,7 @@
           <w:szCs w:val="24"/>
           <w:lang w:val="en-AU" w:eastAsia="zh-CN" w:bidi="hi-IN"/>
         </w:rPr>
-        <w:t xml:space="preserve">rumbling floors are spread everywhere. If a player stands on it, it will crumble and fall away, revealing a bottomless hole. Similar to flamethrower. If the player walks, it will fall to its death. But if the player sprints, it won’t fall. No matter if the player walks or sprints onto a crumbling floor, it will crumble and show </w:t>
-      </w:r>
-      <w:r>
-        <w:rPr>
-          <w:rFonts w:eastAsia="NSimSun" w:cs="Arial"/>
-          <w:color w:val="auto"/>
-          <w:kern w:val="2"/>
-          <w:sz w:val="24"/>
-          <w:szCs w:val="24"/>
-          <w:lang w:val="en-AU" w:eastAsia="zh-CN" w:bidi="hi-IN"/>
-        </w:rPr>
-        <w:t>a</w:t>
-      </w:r>
-      <w:r>
-        <w:rPr>
-          <w:rFonts w:eastAsia="NSimSun" w:cs="Arial"/>
-          <w:color w:val="auto"/>
-          <w:kern w:val="2"/>
-          <w:sz w:val="24"/>
-          <w:szCs w:val="24"/>
-          <w:lang w:val="en-AU" w:eastAsia="zh-CN" w:bidi="hi-IN"/>
-        </w:rPr>
-        <w:t xml:space="preserve"> hole. It will stay open indefinitely until the player quits </w:t>
-      </w:r>
-      <w:r>
-        <w:rPr>
-          <w:rFonts w:eastAsia="NSimSun" w:cs="Arial"/>
-          <w:color w:val="auto"/>
-          <w:kern w:val="2"/>
-          <w:sz w:val="24"/>
-          <w:szCs w:val="24"/>
-          <w:lang w:val="en-AU" w:eastAsia="zh-CN" w:bidi="hi-IN"/>
-        </w:rPr>
-        <w:t xml:space="preserve">the game </w:t>
-      </w:r>
-      <w:r>
-        <w:rPr>
-          <w:rFonts w:eastAsia="NSimSun" w:cs="Arial"/>
-          <w:color w:val="auto"/>
-          <w:kern w:val="2"/>
-          <w:sz w:val="24"/>
-          <w:szCs w:val="24"/>
-          <w:lang w:val="en-AU" w:eastAsia="zh-CN" w:bidi="hi-IN"/>
-        </w:rPr>
-        <w:t>or has beaten the boss enemy. A crumbling floor needs to look different from a normal floor, but not obviously too different, forcing the player to carefully check the floor before venturing forth.</w:t>
+        <w:t>rumbling floors are spread everywhere. If a player stands on it, it will crumble and fall away, revealing a bottomless hole. Similar to flamethrower. If the player walks, it will fall to its death. But if the player sprints, it won’t fall. No matter if the player walks or sprints onto a crumbling floor, it will crumble and show a hole. It will stay open indefinitely until the player quits the game or has beaten the boss enemy. A crumbling floor needs to look different from a normal floor, but not obviously too different, forcing the player to carefully check the floor before venturing forth.</w:t>
       </w:r>
     </w:p>
     <w:p>
@@ -668,7 +630,7 @@
           <wp:anchor behindDoc="0" distT="0" distB="0" distL="0" distR="0" simplePos="0" locked="0" layoutInCell="1" allowOverlap="1" relativeHeight="8">
             <wp:simplePos x="0" y="0"/>
             <wp:positionH relativeFrom="column">
-              <wp:posOffset>-257175</wp:posOffset>
+              <wp:posOffset>-515620</wp:posOffset>
             </wp:positionH>
             <wp:positionV relativeFrom="paragraph">
               <wp:posOffset>141605</wp:posOffset>
@@ -720,48 +682,26 @@
       </w:pPr>
       <w:r>
         <w:rPr/>
-        <w:t xml:space="preserve">If the player is in a camera’s field of view (indicated by a scribble of the same colour), the game will spawn an enemy, either a ranged or fast one randomly, every three second. </w:t>
-      </w:r>
-      <w:r>
-        <w:rPr/>
-        <w:t>(The game waits three second, then checks if the player is in the camera’s view? If so, spawn an enemy and wait three second again. If not, check the camera again, every frame.)</w:t>
-      </w:r>
-      <w:r>
-        <w:rPr/>
-        <w:t xml:space="preserve"> </w:t>
-      </w:r>
-      <w:r>
-        <w:rPr/>
-        <w:t>The enemy will be spawn at the corresponding enemy spawn point. Every camera has a control terminal, which the player can use to turn off the camera.</w:t>
-      </w:r>
-    </w:p>
-    <w:p>
-      <w:pPr>
-        <w:pStyle w:val="Normal"/>
-        <w:bidi w:val="0"/>
-        <w:jc w:val="left"/>
-        <w:rPr/>
-      </w:pPr>
-      <w:r>
-        <w:rPr/>
-      </w:r>
-    </w:p>
-    <w:p>
-      <w:pPr>
-        <w:pStyle w:val="Normal"/>
-        <w:bidi w:val="0"/>
-        <w:jc w:val="left"/>
-        <w:rPr/>
-      </w:pPr>
-      <w:r>
+        <w:t>If the player is in a camera’s field of view (indicated by a scribble of the same colour), the game will spawn an enemy, either a ranged or fast one randomly, every three second. (The game waits three second, then checks if the player is in the camera’s view? If so, spawn an enemy and wait three second again. If not, check the camera again, every frame.) The enemy will be spawn at the corresponding enemy spawn point. Every camera has a control terminal, which the player can use to turn off the camera.</w:t>
+      </w:r>
+    </w:p>
+    <w:p>
+      <w:pPr>
+        <w:pStyle w:val="Normal"/>
+        <w:bidi w:val="0"/>
+        <w:jc w:val="left"/>
+        <w:rPr/>
+      </w:pPr>
+      <w:r>
+        <w:rPr/>
         <w:drawing>
           <wp:anchor behindDoc="0" distT="0" distB="0" distL="0" distR="0" simplePos="0" locked="0" layoutInCell="1" allowOverlap="1" relativeHeight="9">
             <wp:simplePos x="0" y="0"/>
             <wp:positionH relativeFrom="column">
-              <wp:posOffset>-287020</wp:posOffset>
+              <wp:posOffset>-498475</wp:posOffset>
             </wp:positionH>
             <wp:positionV relativeFrom="paragraph">
-              <wp:posOffset>635</wp:posOffset>
+              <wp:posOffset>135255</wp:posOffset>
             </wp:positionV>
             <wp:extent cx="350520" cy="308610"/>
             <wp:effectExtent l="0" t="0" r="0" b="0"/>
@@ -800,6 +740,14 @@
           </wp:anchor>
         </w:drawing>
       </w:r>
+    </w:p>
+    <w:p>
+      <w:pPr>
+        <w:pStyle w:val="Normal"/>
+        <w:bidi w:val="0"/>
+        <w:jc w:val="left"/>
+        <w:rPr/>
+      </w:pPr>
       <w:r>
         <w:rPr/>
         <w:t>The enemy spawn point.</w:t>
@@ -829,7 +777,7 @@
           <wp:anchor behindDoc="0" distT="0" distB="0" distL="0" distR="0" simplePos="0" locked="0" layoutInCell="1" allowOverlap="1" relativeHeight="10">
             <wp:simplePos x="0" y="0"/>
             <wp:positionH relativeFrom="column">
-              <wp:posOffset>-302895</wp:posOffset>
+              <wp:posOffset>-548005</wp:posOffset>
             </wp:positionH>
             <wp:positionV relativeFrom="paragraph">
               <wp:posOffset>149860</wp:posOffset>
@@ -881,11 +829,7 @@
       </w:pPr>
       <w:r>
         <w:rPr/>
-        <w:t xml:space="preserve">A control terminal has two uses: One, to disable cameras so that they cannot spawn enemies. Two, to reverse the use of turrets, so that instead of shooting the player, they shoot the enemies. </w:t>
-      </w:r>
-      <w:r>
-        <w:rPr/>
-        <w:t>As usual, you can tell which one they are used for by looking for a camera or turret with the same colour.</w:t>
+        <w:t>A control terminal has two uses: One, to disable cameras so that they cannot spawn enemies. Two, to reverse the use of turrets, so that instead of shooting the player, they shoot the enemies. As usual, you can tell which one they are used for by looking for a camera or turret with the same colour.</w:t>
       </w:r>
     </w:p>
     <w:p>
@@ -901,7 +845,7 @@
           <wp:anchor behindDoc="0" distT="0" distB="0" distL="0" distR="0" simplePos="0" locked="0" layoutInCell="1" allowOverlap="1" relativeHeight="11">
             <wp:simplePos x="0" y="0"/>
             <wp:positionH relativeFrom="column">
-              <wp:posOffset>-309245</wp:posOffset>
+              <wp:posOffset>-588010</wp:posOffset>
             </wp:positionH>
             <wp:positionV relativeFrom="paragraph">
               <wp:posOffset>127635</wp:posOffset>
@@ -969,10 +913,10 @@
           <wp:anchor behindDoc="0" distT="0" distB="0" distL="0" distR="0" simplePos="0" locked="0" layoutInCell="1" allowOverlap="1" relativeHeight="12">
             <wp:simplePos x="0" y="0"/>
             <wp:positionH relativeFrom="column">
-              <wp:posOffset>-226060</wp:posOffset>
+              <wp:posOffset>-545465</wp:posOffset>
             </wp:positionH>
             <wp:positionV relativeFrom="paragraph">
-              <wp:posOffset>88265</wp:posOffset>
+              <wp:posOffset>115570</wp:posOffset>
             </wp:positionV>
             <wp:extent cx="252095" cy="394335"/>
             <wp:effectExtent l="0" t="0" r="0" b="0"/>
@@ -1021,11 +965,7 @@
       </w:pPr>
       <w:r>
         <w:rPr/>
-        <w:t xml:space="preserve">Turrets will start shooting at the player as soon as the character has entered the room. They are destructible, meaning the player can destroy them with weapons, but if the player finds the correct control terminal, he/she can reverse its function, making them shoot at enemies and leave the player alone. Note that not all turrets can be </w:t>
-      </w:r>
-      <w:r>
-        <w:rPr/>
-        <w:t>changed to shoot enemies.</w:t>
+        <w:t>Turrets will start shooting at the player as soon as the character has entered the room. They are destructible, meaning the player can destroy them with weapons, but if the player finds the correct control terminal, he/she can reverse its function, making them shoot at enemies and leave the player alone. Note that not all turrets can be changed to shoot enemies.</w:t>
       </w:r>
     </w:p>
     <w:p>
@@ -1041,10 +981,10 @@
           <wp:anchor behindDoc="0" distT="0" distB="0" distL="0" distR="0" simplePos="0" locked="0" layoutInCell="1" allowOverlap="1" relativeHeight="13">
             <wp:simplePos x="0" y="0"/>
             <wp:positionH relativeFrom="column">
-              <wp:posOffset>-181610</wp:posOffset>
+              <wp:posOffset>-562610</wp:posOffset>
             </wp:positionH>
             <wp:positionV relativeFrom="paragraph">
-              <wp:posOffset>114300</wp:posOffset>
+              <wp:posOffset>120650</wp:posOffset>
             </wp:positionV>
             <wp:extent cx="346710" cy="304800"/>
             <wp:effectExtent l="0" t="0" r="0" b="0"/>
@@ -1105,14 +1045,24 @@
       </w:pPr>
       <w:r>
         <w:rPr/>
+      </w:r>
+    </w:p>
+    <w:p>
+      <w:pPr>
+        <w:pStyle w:val="Normal"/>
+        <w:bidi w:val="0"/>
+        <w:jc w:val="left"/>
+        <w:rPr/>
+      </w:pPr>
+      <w:r>
         <w:drawing>
           <wp:anchor behindDoc="0" distT="0" distB="0" distL="0" distR="0" simplePos="0" locked="0" layoutInCell="1" allowOverlap="1" relativeHeight="14">
             <wp:simplePos x="0" y="0"/>
             <wp:positionH relativeFrom="column">
-              <wp:posOffset>-147320</wp:posOffset>
+              <wp:posOffset>-482600</wp:posOffset>
             </wp:positionH>
             <wp:positionV relativeFrom="paragraph">
-              <wp:posOffset>134620</wp:posOffset>
+              <wp:posOffset>48260</wp:posOffset>
             </wp:positionV>
             <wp:extent cx="335915" cy="249555"/>
             <wp:effectExtent l="0" t="0" r="0" b="0"/>
@@ -1151,17 +1101,13 @@
           </wp:anchor>
         </w:drawing>
       </w:r>
-    </w:p>
-    <w:p>
-      <w:pPr>
-        <w:pStyle w:val="Normal"/>
-        <w:bidi w:val="0"/>
-        <w:jc w:val="left"/>
-        <w:rPr/>
-      </w:pPr>
-      <w:r>
-        <w:rPr/>
-        <w:t>The steam pipe leak. If the player attempts to walk through one, the character will instantly lose all of its health and die.</w:t>
+      <w:r>
+        <w:rPr/>
+        <w:t>T</w:t>
+      </w:r>
+      <w:r>
+        <w:rPr/>
+        <w:t>he steam pipe leak. If the player attempts to walk through one, the character will instantly lose all of its health and die.</w:t>
       </w:r>
     </w:p>
     <w:p>
@@ -1187,10 +1133,10 @@
           <wp:anchor behindDoc="0" distT="0" distB="0" distL="0" distR="0" simplePos="0" locked="0" layoutInCell="1" allowOverlap="1" relativeHeight="15">
             <wp:simplePos x="0" y="0"/>
             <wp:positionH relativeFrom="column">
-              <wp:posOffset>-150495</wp:posOffset>
+              <wp:posOffset>-501650</wp:posOffset>
             </wp:positionH>
             <wp:positionV relativeFrom="paragraph">
-              <wp:posOffset>635</wp:posOffset>
+              <wp:posOffset>41275</wp:posOffset>
             </wp:positionV>
             <wp:extent cx="351790" cy="297180"/>
             <wp:effectExtent l="0" t="0" r="0" b="0"/>
@@ -1231,11 +1177,11 @@
       </w:r>
       <w:r>
         <w:rPr/>
-        <w:t xml:space="preserve">This is an enemy. </w:t>
-      </w:r>
-      <w:r>
-        <w:rPr/>
-        <w:t>These enemies are pre-spawned and will only pursue the player after he/she has entered the room where they are lying in wait. There are three different enemy types: fast(red), ranged(yellow) or strong(green).</w:t>
+        <w:t>T</w:t>
+      </w:r>
+      <w:r>
+        <w:rPr/>
+        <w:t>his is an enemy. These enemies are pre-spawned and will only pursue the player after he/she has entered the room where they are lying in wait. There are three different enemy types: fast(red), ranged(yellow) or strong(green).</w:t>
       </w:r>
     </w:p>
     <w:p>
@@ -1261,7 +1207,7 @@
           <wp:anchor behindDoc="0" distT="0" distB="0" distL="0" distR="0" simplePos="0" locked="0" layoutInCell="1" allowOverlap="1" relativeHeight="16">
             <wp:simplePos x="0" y="0"/>
             <wp:positionH relativeFrom="column">
-              <wp:posOffset>-210185</wp:posOffset>
+              <wp:posOffset>-518160</wp:posOffset>
             </wp:positionH>
             <wp:positionV relativeFrom="paragraph">
               <wp:posOffset>13335</wp:posOffset>
@@ -1305,7 +1251,11 @@
       </w:r>
       <w:r>
         <w:rPr/>
-        <w:t xml:space="preserve">The </w:t>
+        <w:t>T</w:t>
+      </w:r>
+      <w:r>
+        <w:rPr/>
+        <w:t xml:space="preserve">he </w:t>
       </w:r>
       <w:r>
         <w:rPr>
@@ -1334,7 +1284,14 @@
         </w:rPr>
       </w:pPr>
       <w:r>
-        <w:rPr/>
+        <w:rPr>
+          <w:rFonts w:eastAsia="NSimSun" w:cs="Arial"/>
+          <w:color w:val="auto"/>
+          <w:kern w:val="2"/>
+          <w:sz w:val="24"/>
+          <w:szCs w:val="24"/>
+          <w:lang w:val="en-AU" w:eastAsia="zh-CN" w:bidi="hi-IN"/>
+        </w:rPr>
       </w:r>
     </w:p>
     <w:p>
@@ -1352,15 +1309,32 @@
         </w:rPr>
       </w:pPr>
       <w:r>
-        <w:rPr/>
+        <w:rPr>
+          <w:rFonts w:eastAsia="NSimSun" w:cs="Arial"/>
+          <w:color w:val="auto"/>
+          <w:kern w:val="2"/>
+          <w:sz w:val="24"/>
+          <w:szCs w:val="24"/>
+          <w:lang w:val="en-AU" w:eastAsia="zh-CN" w:bidi="hi-IN"/>
+        </w:rPr>
+      </w:r>
+    </w:p>
+    <w:p>
+      <w:pPr>
+        <w:pStyle w:val="Normal"/>
+        <w:bidi w:val="0"/>
+        <w:jc w:val="left"/>
+        <w:rPr/>
+      </w:pPr>
+      <w:r>
         <w:drawing>
           <wp:anchor behindDoc="0" distT="0" distB="0" distL="0" distR="0" simplePos="0" locked="0" layoutInCell="1" allowOverlap="1" relativeHeight="17">
             <wp:simplePos x="0" y="0"/>
             <wp:positionH relativeFrom="column">
-              <wp:posOffset>-223520</wp:posOffset>
+              <wp:posOffset>-556895</wp:posOffset>
             </wp:positionH>
             <wp:positionV relativeFrom="paragraph">
-              <wp:posOffset>95250</wp:posOffset>
+              <wp:posOffset>69215</wp:posOffset>
             </wp:positionV>
             <wp:extent cx="459105" cy="346075"/>
             <wp:effectExtent l="0" t="0" r="0" b="0"/>
@@ -1399,24 +1373,27 @@
           </wp:anchor>
         </w:drawing>
       </w:r>
-    </w:p>
-    <w:p>
-      <w:pPr>
-        <w:pStyle w:val="Normal"/>
-        <w:bidi w:val="0"/>
-        <w:jc w:val="left"/>
-        <w:rPr/>
-      </w:pPr>
-      <w:r>
-        <w:rPr>
-          <w:rFonts w:eastAsia="NSimSun" w:cs="Arial"/>
-          <w:color w:val="auto"/>
-          <w:kern w:val="2"/>
-          <w:sz w:val="24"/>
-          <w:szCs w:val="24"/>
-          <w:lang w:val="en-AU" w:eastAsia="zh-CN" w:bidi="hi-IN"/>
-        </w:rPr>
-        <w:t xml:space="preserve">A “Finish the pipe circuit” puzzle. It consists of a box full of separate pipe pieces, rotated the wrong way, which the player must rotate the right way so it will form a circuit. When the player has accomplished this, he/she will be rewarded with a key to open a door of the same colour as the icon of the puzzle. Very similar to the game Unblock the Ball: </w:t>
+      <w:r>
+        <w:rPr>
+          <w:rFonts w:eastAsia="NSimSun" w:cs="Arial"/>
+          <w:color w:val="auto"/>
+          <w:kern w:val="2"/>
+          <w:sz w:val="24"/>
+          <w:szCs w:val="24"/>
+          <w:lang w:val="en-AU" w:eastAsia="zh-CN" w:bidi="hi-IN"/>
+        </w:rPr>
+        <w:t>A</w:t>
+      </w:r>
+      <w:r>
+        <w:rPr>
+          <w:rFonts w:eastAsia="NSimSun" w:cs="Arial"/>
+          <w:color w:val="auto"/>
+          <w:kern w:val="2"/>
+          <w:sz w:val="24"/>
+          <w:szCs w:val="24"/>
+          <w:lang w:val="en-AU" w:eastAsia="zh-CN" w:bidi="hi-IN"/>
+        </w:rPr>
+        <w:t xml:space="preserve"> “Finish the pipe circuit” puzzle. It consists of a box full of separate pipe pieces, rotated the wrong way, which the player must rotate the right way so it will form a circuit. When the player has accomplished this, he/she will be rewarded with a key to open a door of the same colour as the icon of the puzzle. Very similar to the game Unblock the Ball: </w:t>
       </w:r>
       <w:hyperlink r:id="rId18">
         <w:r>
@@ -1459,15 +1436,32 @@
         </w:rPr>
       </w:pPr>
       <w:r>
-        <w:rPr/>
+        <w:rPr>
+          <w:rFonts w:eastAsia="NSimSun" w:cs="Arial"/>
+          <w:color w:val="auto"/>
+          <w:kern w:val="2"/>
+          <w:sz w:val="24"/>
+          <w:szCs w:val="24"/>
+          <w:lang w:val="en-AU" w:eastAsia="zh-CN" w:bidi="hi-IN"/>
+        </w:rPr>
+      </w:r>
+    </w:p>
+    <w:p>
+      <w:pPr>
+        <w:pStyle w:val="Normal"/>
+        <w:bidi w:val="0"/>
+        <w:jc w:val="left"/>
+        <w:rPr/>
+      </w:pPr>
+      <w:r>
         <w:drawing>
           <wp:anchor behindDoc="0" distT="0" distB="0" distL="0" distR="0" simplePos="0" locked="0" layoutInCell="1" allowOverlap="1" relativeHeight="18">
             <wp:simplePos x="0" y="0"/>
             <wp:positionH relativeFrom="column">
-              <wp:posOffset>-274955</wp:posOffset>
+              <wp:posOffset>-554355</wp:posOffset>
             </wp:positionH>
             <wp:positionV relativeFrom="paragraph">
-              <wp:posOffset>67945</wp:posOffset>
+              <wp:posOffset>35560</wp:posOffset>
             </wp:positionV>
             <wp:extent cx="389255" cy="380365"/>
             <wp:effectExtent l="0" t="0" r="0" b="0"/>
@@ -1506,24 +1500,27 @@
           </wp:anchor>
         </w:drawing>
       </w:r>
-    </w:p>
-    <w:p>
-      <w:pPr>
-        <w:pStyle w:val="Normal"/>
-        <w:bidi w:val="0"/>
-        <w:jc w:val="left"/>
-        <w:rPr/>
-      </w:pPr>
-      <w:r>
-        <w:rPr>
-          <w:rFonts w:eastAsia="NSimSun" w:cs="Arial"/>
-          <w:color w:val="auto"/>
-          <w:kern w:val="2"/>
-          <w:sz w:val="24"/>
-          <w:szCs w:val="24"/>
-          <w:lang w:val="en-AU" w:eastAsia="zh-CN" w:bidi="hi-IN"/>
-        </w:rPr>
-        <w:t>Another puzzle, this one called a “Pick a Pipe”. The player is shown three pipes. He/she can place a ball, or steam, or whatever in one pipe per try. Two pipes will lead to an enemy (randomly picked between fast, ranged or strong) being spawned in the same room as the puzzle, while the last one will lead to a consumable being rewarded to the player. The pipes are intertwined so that it will be tricky to try and guess which pipe goes where. The player can have infinite tries to try and get the consumable, but as soon as the player has achieved that, the consumable will be gone forever until the player has beaten the boss enemy or quit the game.</w:t>
+      <w:r>
+        <w:rPr>
+          <w:rFonts w:eastAsia="NSimSun" w:cs="Arial"/>
+          <w:color w:val="auto"/>
+          <w:kern w:val="2"/>
+          <w:sz w:val="24"/>
+          <w:szCs w:val="24"/>
+          <w:lang w:val="en-AU" w:eastAsia="zh-CN" w:bidi="hi-IN"/>
+        </w:rPr>
+        <w:t>A</w:t>
+      </w:r>
+      <w:r>
+        <w:rPr>
+          <w:rFonts w:eastAsia="NSimSun" w:cs="Arial"/>
+          <w:color w:val="auto"/>
+          <w:kern w:val="2"/>
+          <w:sz w:val="24"/>
+          <w:szCs w:val="24"/>
+          <w:lang w:val="en-AU" w:eastAsia="zh-CN" w:bidi="hi-IN"/>
+        </w:rPr>
+        <w:t>nother puzzle, this one called a “Pick a Pipe”. The player is shown three pipes. He/she can place a ball, or steam, or whatever in one pipe per try. Two pipes will lead to an enemy (randomly picked between fast, ranged or strong) being spawned in the same room as the puzzle, while the last one will lead to a consumable being rewarded to the player. The pipes are intertwined so that it will be tricky to try and guess which pipe goes where. The player can have infinite tries to try and get the consumable, but as soon as the player has achieved that, the consumable will be gone forever until the player has beaten the boss enemy or quit the game.</w:t>
       </w:r>
     </w:p>
     <w:sectPr>

</xml_diff>